<commit_message>
added Supp Tables S1 and S2
</commit_message>
<xml_diff>
--- a/Supp.docx
+++ b/Supp.docx
@@ -434,25 +434,7 @@
           <w:sz w:val="22"/>
           <w:szCs w:val="22"/>
         </w:rPr>
-        <w:t xml:space="preserve"> profiles is much </w:t>
-      </w:r>
-      <w:proofErr w:type="gramStart"/>
-      <w:r>
-        <w:rPr>
-          <w:iCs/>
-          <w:sz w:val="22"/>
-          <w:szCs w:val="22"/>
-        </w:rPr>
-        <w:t>higher</w:t>
-      </w:r>
-      <w:proofErr w:type="gramEnd"/>
-      <w:r>
-        <w:rPr>
-          <w:iCs/>
-          <w:sz w:val="22"/>
-          <w:szCs w:val="22"/>
-        </w:rPr>
-        <w:t xml:space="preserve"> than that </w:t>
+        <w:t xml:space="preserve"> profiles is much higher than that </w:t>
       </w:r>
       <w:r>
         <w:rPr>
@@ -3864,19 +3846,9 @@
           <w:sz w:val="22"/>
           <w:szCs w:val="22"/>
         </w:rPr>
-        <w:t>Figure S10 shows the remarkable correspondence of Datasets A1 and B for the mean RFE ranking of EC connections, where the source and target ROIs are grouped anatomically. This means that</w:t>
-      </w:r>
-      <w:bookmarkStart w:id="0" w:name="_GoBack"/>
-      <w:r>
-        <w:rPr>
-          <w:iCs/>
-          <w:sz w:val="22"/>
-          <w:szCs w:val="22"/>
-        </w:rPr>
-        <w:t xml:space="preserve"> the signatures extracted from the two datasets have global similarities at the subnetwork level.</w:t>
-      </w:r>
-    </w:p>
-    <w:bookmarkEnd w:id="0"/>
+        <w:t>Figure S10 shows the remarkable correspondence of Datasets A1 and B for the mean RFE ranking of EC connections, where the source and target ROIs are grouped anatomically. This means that the signatures extracted from the two datasets have global similarities at the subnetwork level.</w:t>
+      </w:r>
+    </w:p>
     <w:p>
       <w:pPr>
         <w:jc w:val="both"/>
@@ -4124,98 +4096,344 @@
           <w:sz w:val="22"/>
           <w:szCs w:val="22"/>
         </w:rPr>
-        <w:t>Figure S</w:t>
-      </w:r>
-      <w:r>
-        <w:rPr>
-          <w:b/>
-          <w:bCs/>
-          <w:sz w:val="22"/>
-          <w:szCs w:val="22"/>
-        </w:rPr>
-        <w:t>10</w:t>
-      </w:r>
-      <w:r>
-        <w:rPr>
-          <w:b/>
-          <w:bCs/>
-          <w:sz w:val="22"/>
-          <w:szCs w:val="22"/>
-        </w:rPr>
-        <w:t xml:space="preserve">: </w:t>
-      </w:r>
-      <w:r>
-        <w:rPr>
-          <w:b/>
-          <w:bCs/>
-          <w:sz w:val="22"/>
-          <w:szCs w:val="22"/>
-        </w:rPr>
-        <w:t>Average RFE ranking for the subject signature networks for Datasets A1 and B</w:t>
-      </w:r>
-      <w:r>
-        <w:rPr>
-          <w:b/>
-          <w:bCs/>
+        <w:t>Figure S10: Average RFE ranking for the subject signature networks for Datasets A1 and B.</w:t>
+      </w:r>
+      <w:r>
+        <w:rPr>
+          <w:bCs/>
+          <w:sz w:val="22"/>
+          <w:szCs w:val="22"/>
+        </w:rPr>
+        <w:t xml:space="preserve"> </w:t>
+      </w:r>
+      <w:r>
+        <w:rPr>
+          <w:bCs/>
+          <w:sz w:val="22"/>
+          <w:szCs w:val="22"/>
+        </w:rPr>
+        <w:t>The ROIs are grouped in anatomical pools as in Figure 4C.</w:t>
+      </w:r>
+    </w:p>
+    <w:p>
+      <w:pPr>
+        <w:rPr>
+          <w:b/>
+          <w:bCs/>
+        </w:rPr>
+      </w:pPr>
+    </w:p>
+    <w:p>
+      <w:pPr>
+        <w:rPr>
+          <w:b/>
+          <w:bCs/>
+        </w:rPr>
+      </w:pPr>
+    </w:p>
+    <w:p>
+      <w:pPr>
+        <w:jc w:val="both"/>
+        <w:rPr>
+          <w:b/>
+          <w:bCs/>
+          <w:sz w:val="22"/>
+          <w:szCs w:val="22"/>
+        </w:rPr>
+      </w:pPr>
+    </w:p>
+    <w:p>
+      <w:pPr>
+        <w:jc w:val="both"/>
+        <w:rPr>
+          <w:b/>
+          <w:bCs/>
+          <w:sz w:val="22"/>
+          <w:szCs w:val="22"/>
+        </w:rPr>
+      </w:pPr>
+    </w:p>
+    <w:p>
+      <w:pPr>
+        <w:jc w:val="both"/>
+        <w:rPr>
+          <w:b/>
+          <w:sz w:val="22"/>
+          <w:szCs w:val="22"/>
+        </w:rPr>
+      </w:pPr>
+      <w:r>
+        <w:rPr>
+          <w:b/>
+          <w:sz w:val="22"/>
+          <w:szCs w:val="22"/>
+        </w:rPr>
+        <w:lastRenderedPageBreak/>
+        <w:t>Supplementary Table S1</w:t>
+      </w:r>
+    </w:p>
+    <w:p>
+      <w:pPr>
+        <w:jc w:val="both"/>
+        <w:rPr>
+          <w:sz w:val="22"/>
+          <w:szCs w:val="22"/>
+        </w:rPr>
+      </w:pPr>
+      <w:proofErr w:type="gramStart"/>
+      <w:r>
+        <w:rPr>
+          <w:sz w:val="22"/>
+          <w:szCs w:val="22"/>
+        </w:rPr>
+        <w:t xml:space="preserve">List of ROIs for the AAL </w:t>
+      </w:r>
+      <w:proofErr w:type="spellStart"/>
+      <w:r>
+        <w:rPr>
+          <w:sz w:val="22"/>
+          <w:szCs w:val="22"/>
+        </w:rPr>
+        <w:t>parcellation</w:t>
+      </w:r>
+      <w:proofErr w:type="spellEnd"/>
+      <w:r>
+        <w:rPr>
+          <w:sz w:val="22"/>
+          <w:szCs w:val="22"/>
+        </w:rPr>
+        <w:t xml:space="preserve"> with groups for the matrix in Figure</w:t>
+      </w:r>
+      <w:r>
+        <w:rPr>
+          <w:sz w:val="22"/>
+          <w:szCs w:val="22"/>
+        </w:rPr>
+        <w:t>s</w:t>
+      </w:r>
+      <w:r>
+        <w:rPr>
+          <w:sz w:val="22"/>
+          <w:szCs w:val="22"/>
+        </w:rPr>
+        <w:t xml:space="preserve"> 3d</w:t>
+      </w:r>
+      <w:r>
+        <w:rPr>
+          <w:sz w:val="22"/>
+          <w:szCs w:val="22"/>
+        </w:rPr>
+        <w:t xml:space="preserve"> (main text) and S10</w:t>
+      </w:r>
+      <w:bookmarkStart w:id="0" w:name="_GoBack"/>
+      <w:bookmarkEnd w:id="0"/>
+      <w:r>
+        <w:rPr>
           <w:sz w:val="22"/>
           <w:szCs w:val="22"/>
         </w:rPr>
         <w:t>.</w:t>
       </w:r>
-      <w:r>
-        <w:rPr>
-          <w:bCs/>
+      <w:proofErr w:type="gramEnd"/>
+    </w:p>
+    <w:p>
+      <w:pPr>
+        <w:jc w:val="both"/>
+        <w:rPr>
+          <w:sz w:val="22"/>
+          <w:szCs w:val="22"/>
+        </w:rPr>
+      </w:pPr>
+      <w:r>
+        <w:rPr>
+          <w:noProof/>
+          <w:sz w:val="22"/>
+          <w:szCs w:val="22"/>
+        </w:rPr>
+        <w:drawing>
+          <wp:inline distT="0" distB="0" distL="0" distR="0">
+            <wp:extent cx="5400040" cy="7641590"/>
+            <wp:effectExtent l="0" t="0" r="0" b="0"/>
+            <wp:docPr id="2" name="0 Imagen"/>
+            <wp:cNvGraphicFramePr>
+              <a:graphicFrameLocks xmlns:a="http://schemas.openxmlformats.org/drawingml/2006/main" noChangeAspect="1"/>
+            </wp:cNvGraphicFramePr>
+            <a:graphic xmlns:a="http://schemas.openxmlformats.org/drawingml/2006/main">
+              <a:graphicData uri="http://schemas.openxmlformats.org/drawingml/2006/picture">
+                <pic:pic xmlns:pic="http://schemas.openxmlformats.org/drawingml/2006/picture">
+                  <pic:nvPicPr>
+                    <pic:cNvPr id="0" name="ROI_labels_AAL.png"/>
+                    <pic:cNvPicPr/>
+                  </pic:nvPicPr>
+                  <pic:blipFill>
+                    <a:blip r:embed="rId15" cstate="print">
+                      <a:extLst>
+                        <a:ext uri="{28A0092B-C50C-407E-A947-70E740481C1C}">
+                          <a14:useLocalDpi xmlns:a14="http://schemas.microsoft.com/office/drawing/2010/main" val="0"/>
+                        </a:ext>
+                      </a:extLst>
+                    </a:blip>
+                    <a:stretch>
+                      <a:fillRect/>
+                    </a:stretch>
+                  </pic:blipFill>
+                  <pic:spPr>
+                    <a:xfrm>
+                      <a:off x="0" y="0"/>
+                      <a:ext cx="5400040" cy="7641590"/>
+                    </a:xfrm>
+                    <a:prstGeom prst="rect">
+                      <a:avLst/>
+                    </a:prstGeom>
+                  </pic:spPr>
+                </pic:pic>
+              </a:graphicData>
+            </a:graphic>
+          </wp:inline>
+        </w:drawing>
+      </w:r>
+    </w:p>
+    <w:p>
+      <w:pPr>
+        <w:suppressAutoHyphens w:val="0"/>
+        <w:rPr>
+          <w:sz w:val="22"/>
+          <w:szCs w:val="22"/>
+        </w:rPr>
+      </w:pPr>
+      <w:r>
+        <w:rPr>
+          <w:sz w:val="22"/>
+          <w:szCs w:val="22"/>
+        </w:rPr>
+        <w:br w:type="page"/>
+      </w:r>
+    </w:p>
+    <w:p>
+      <w:pPr>
+        <w:jc w:val="both"/>
+        <w:rPr>
+          <w:b/>
+          <w:sz w:val="22"/>
+          <w:szCs w:val="22"/>
+        </w:rPr>
+      </w:pPr>
+      <w:r>
+        <w:rPr>
+          <w:b/>
+          <w:sz w:val="22"/>
+          <w:szCs w:val="22"/>
+        </w:rPr>
+        <w:lastRenderedPageBreak/>
+        <w:t>Supplementary Table S2</w:t>
+      </w:r>
+    </w:p>
+    <w:p>
+      <w:pPr>
+        <w:jc w:val="both"/>
+        <w:rPr>
+          <w:sz w:val="22"/>
+          <w:szCs w:val="22"/>
+        </w:rPr>
+      </w:pPr>
+      <w:proofErr w:type="gramStart"/>
+      <w:r>
+        <w:rPr>
+          <w:sz w:val="22"/>
+          <w:szCs w:val="22"/>
+        </w:rPr>
+        <w:t xml:space="preserve">List of ROIs for the </w:t>
+      </w:r>
+      <w:proofErr w:type="spellStart"/>
+      <w:r>
+        <w:rPr>
+          <w:sz w:val="22"/>
+          <w:szCs w:val="22"/>
+        </w:rPr>
+        <w:t>Hagmann</w:t>
+      </w:r>
+      <w:proofErr w:type="spellEnd"/>
+      <w:r>
+        <w:rPr>
           <w:sz w:val="22"/>
           <w:szCs w:val="22"/>
         </w:rPr>
         <w:t xml:space="preserve"> </w:t>
       </w:r>
-      <w:r>
-        <w:rPr>
-          <w:bCs/>
-          <w:sz w:val="22"/>
-          <w:szCs w:val="22"/>
-        </w:rPr>
-        <w:t>The ROIs are grouped in anatomical pools as in Figure 4C.</w:t>
-      </w:r>
-    </w:p>
-    <w:p>
-      <w:pPr>
-        <w:rPr>
-          <w:b/>
-          <w:bCs/>
-        </w:rPr>
-      </w:pPr>
-    </w:p>
-    <w:p>
-      <w:pPr>
-        <w:rPr>
-          <w:b/>
-          <w:bCs/>
-        </w:rPr>
-      </w:pPr>
-    </w:p>
-    <w:p>
-      <w:pPr>
-        <w:jc w:val="both"/>
-        <w:rPr>
-          <w:b/>
-          <w:bCs/>
-          <w:sz w:val="22"/>
-          <w:szCs w:val="22"/>
-        </w:rPr>
-      </w:pPr>
-    </w:p>
-    <w:p>
-      <w:pPr>
-        <w:jc w:val="both"/>
-        <w:rPr>
-          <w:b/>
-          <w:bCs/>
-          <w:sz w:val="22"/>
-          <w:szCs w:val="22"/>
-        </w:rPr>
-      </w:pPr>
+      <w:proofErr w:type="spellStart"/>
+      <w:r>
+        <w:rPr>
+          <w:sz w:val="22"/>
+          <w:szCs w:val="22"/>
+        </w:rPr>
+        <w:t>parcellation</w:t>
+      </w:r>
+      <w:proofErr w:type="spellEnd"/>
+      <w:r>
+        <w:rPr>
+          <w:sz w:val="22"/>
+          <w:szCs w:val="22"/>
+        </w:rPr>
+        <w:t xml:space="preserve"> with groups for the matrix in Figure 4c.</w:t>
+      </w:r>
+      <w:proofErr w:type="gramEnd"/>
+    </w:p>
+    <w:p>
+      <w:pPr>
+        <w:jc w:val="both"/>
+        <w:rPr>
+          <w:sz w:val="22"/>
+          <w:szCs w:val="22"/>
+        </w:rPr>
+      </w:pPr>
+      <w:r>
+        <w:rPr>
+          <w:noProof/>
+          <w:sz w:val="22"/>
+          <w:szCs w:val="22"/>
+        </w:rPr>
+        <w:drawing>
+          <wp:inline distT="0" distB="0" distL="0" distR="0">
+            <wp:extent cx="5400040" cy="7641590"/>
+            <wp:effectExtent l="0" t="0" r="0" b="0"/>
+            <wp:docPr id="4" name="0 Imagen"/>
+            <wp:cNvGraphicFramePr>
+              <a:graphicFrameLocks xmlns:a="http://schemas.openxmlformats.org/drawingml/2006/main" noChangeAspect="1"/>
+            </wp:cNvGraphicFramePr>
+            <a:graphic xmlns:a="http://schemas.openxmlformats.org/drawingml/2006/main">
+              <a:graphicData uri="http://schemas.openxmlformats.org/drawingml/2006/picture">
+                <pic:pic xmlns:pic="http://schemas.openxmlformats.org/drawingml/2006/picture">
+                  <pic:nvPicPr>
+                    <pic:cNvPr id="0" name="ROI_labels_Hagmann.png"/>
+                    <pic:cNvPicPr/>
+                  </pic:nvPicPr>
+                  <pic:blipFill>
+                    <a:blip r:embed="rId16" cstate="print">
+                      <a:extLst>
+                        <a:ext uri="{28A0092B-C50C-407E-A947-70E740481C1C}">
+                          <a14:useLocalDpi xmlns:a14="http://schemas.microsoft.com/office/drawing/2010/main" val="0"/>
+                        </a:ext>
+                      </a:extLst>
+                    </a:blip>
+                    <a:stretch>
+                      <a:fillRect/>
+                    </a:stretch>
+                  </pic:blipFill>
+                  <pic:spPr>
+                    <a:xfrm>
+                      <a:off x="0" y="0"/>
+                      <a:ext cx="5400040" cy="7641590"/>
+                    </a:xfrm>
+                    <a:prstGeom prst="rect">
+                      <a:avLst/>
+                    </a:prstGeom>
+                  </pic:spPr>
+                </pic:pic>
+              </a:graphicData>
+            </a:graphic>
+          </wp:inline>
+        </w:drawing>
+      </w:r>
     </w:p>
     <w:p>
       <w:pPr>

</xml_diff>